<commit_message>
style support fix import bug fix object expression bug group bind expression in Bind
</commit_message>
<xml_diff>
--- a/docs/ToDo.docx
+++ b/docs/ToDo.docx
@@ -11,16 +11,37 @@
         </w:numPr>
       </w:pPr>
       <w:r>
-        <w:t>Controllare nel jsx compiler prima d</w:t>
+        <w:t xml:space="preserve">Controllare nel </w:t>
+      </w:r>
+      <w:proofErr w:type="spellStart"/>
+      <w:r>
+        <w:t>jsx</w:t>
+      </w:r>
+      <w:proofErr w:type="spellEnd"/>
+      <w:r>
+        <w:t xml:space="preserve"> </w:t>
+      </w:r>
+      <w:proofErr w:type="spellStart"/>
+      <w:r>
+        <w:t>compiler</w:t>
+      </w:r>
+      <w:proofErr w:type="spellEnd"/>
+      <w:r>
+        <w:t xml:space="preserve"> prima d</w:t>
       </w:r>
       <w:r>
         <w:t xml:space="preserve">i emettere </w:t>
       </w:r>
+      <w:proofErr w:type="gramStart"/>
       <w:r>
         <w:t>la</w:t>
       </w:r>
       <w:r>
-        <w:t xml:space="preserve"> import che non sia già stata importata</w:t>
+        <w:t xml:space="preserve"> import</w:t>
+      </w:r>
+      <w:proofErr w:type="gramEnd"/>
+      <w:r>
+        <w:t xml:space="preserve"> che non sia già stata importata</w:t>
       </w:r>
     </w:p>
     <w:p>
@@ -38,8 +59,21 @@
         <w:t>come</w:t>
       </w:r>
       <w:r>
-        <w:t xml:space="preserve"> fare riferimento da un template child al parametro lambda del parent</w:t>
-      </w:r>
+        <w:t xml:space="preserve"> fare riferimento da un template </w:t>
+      </w:r>
+      <w:proofErr w:type="spellStart"/>
+      <w:r>
+        <w:t>child</w:t>
+      </w:r>
+      <w:proofErr w:type="spellEnd"/>
+      <w:r>
+        <w:t xml:space="preserve"> al parametro lambda del </w:t>
+      </w:r>
+      <w:proofErr w:type="spellStart"/>
+      <w:r>
+        <w:t>parent</w:t>
+      </w:r>
+      <w:proofErr w:type="spellEnd"/>
     </w:p>
     <w:p>
       <w:pPr>
@@ -48,9 +82,21 @@
           <w:ilvl w:val="0"/>
           <w:numId w:val="1"/>
         </w:numPr>
-      </w:pPr>
-      <w:r>
-        <w:t>Nel template builder migliorare la clear assicurandosi che vada in deep in tutti i child builders</w:t>
+        <w:rPr>
+          <w:lang w:val="en-US"/>
+        </w:rPr>
+      </w:pPr>
+      <w:r>
+        <w:rPr>
+          <w:lang w:val="en-US"/>
+        </w:rPr>
+        <w:t>Group binding expressions in a</w:t>
+      </w:r>
+      <w:r>
+        <w:rPr>
+          <w:lang w:val="en-US"/>
+        </w:rPr>
+        <w:t xml:space="preserve"> namespace</w:t>
       </w:r>
     </w:p>
     <w:p>
@@ -62,7 +108,23 @@
         </w:numPr>
       </w:pPr>
       <w:r>
-        <w:t xml:space="preserve">Expressioni che sono oggetti nel compilatore vanno messe tra “()“ </w:t>
+        <w:t xml:space="preserve">Nel template builder migliorare </w:t>
+      </w:r>
+      <w:proofErr w:type="gramStart"/>
+      <w:r>
+        <w:t>la clear</w:t>
+      </w:r>
+      <w:proofErr w:type="gramEnd"/>
+      <w:r>
+        <w:t xml:space="preserve"> assicurandosi che vada in deep in tutti i </w:t>
+      </w:r>
+      <w:proofErr w:type="spellStart"/>
+      <w:r>
+        <w:t>child</w:t>
+      </w:r>
+      <w:proofErr w:type="spellEnd"/>
+      <w:r>
+        <w:t xml:space="preserve"> builders</w:t>
       </w:r>
     </w:p>
     <w:p>
@@ -72,27 +134,22 @@
           <w:ilvl w:val="0"/>
           <w:numId w:val="1"/>
         </w:numPr>
-        <w:rPr>
-          <w:highlight w:val="green"/>
-        </w:rPr>
-      </w:pPr>
-      <w:r>
-        <w:rPr>
-          <w:highlight w:val="green"/>
-        </w:rPr>
-        <w:t xml:space="preserve">Il metodo component deve poter accettare classi e funzioni che </w:t>
-      </w:r>
-      <w:r>
-        <w:rPr>
-          <w:highlight w:val="green"/>
-        </w:rPr>
-        <w:t>implementano</w:t>
-      </w:r>
-      <w:r>
-        <w:rPr>
-          <w:highlight w:val="green"/>
-        </w:rPr>
-        <w:t xml:space="preserve"> behavoir (possibile compilation time?)</w:t>
+      </w:pPr>
+      <w:proofErr w:type="spellStart"/>
+      <w:r>
+        <w:t>Expressioni</w:t>
+      </w:r>
+      <w:proofErr w:type="spellEnd"/>
+      <w:r>
+        <w:t xml:space="preserve"> che sono oggetti nel compilatore vanno messe tra “</w:t>
+      </w:r>
+      <w:proofErr w:type="gramStart"/>
+      <w:r>
+        <w:t>()“</w:t>
+      </w:r>
+      <w:proofErr w:type="gramEnd"/>
+      <w:r>
+        <w:t xml:space="preserve"> </w:t>
       </w:r>
     </w:p>
     <w:p>
@@ -102,9 +159,41 @@
           <w:ilvl w:val="0"/>
           <w:numId w:val="1"/>
         </w:numPr>
-      </w:pPr>
-      <w:r>
-        <w:t>Implementare l’attributo style che accetta un oggetto con tutti gli stili</w:t>
+        <w:rPr>
+          <w:highlight w:val="green"/>
+        </w:rPr>
+      </w:pPr>
+      <w:r>
+        <w:rPr>
+          <w:highlight w:val="green"/>
+        </w:rPr>
+        <w:t xml:space="preserve">Il metodo component deve poter accettare classi e funzioni che </w:t>
+      </w:r>
+      <w:r>
+        <w:rPr>
+          <w:highlight w:val="green"/>
+        </w:rPr>
+        <w:t>implementano</w:t>
+      </w:r>
+      <w:r>
+        <w:rPr>
+          <w:highlight w:val="green"/>
+        </w:rPr>
+        <w:t xml:space="preserve"> </w:t>
+      </w:r>
+      <w:proofErr w:type="spellStart"/>
+      <w:r>
+        <w:rPr>
+          <w:highlight w:val="green"/>
+        </w:rPr>
+        <w:t>behavoir</w:t>
+      </w:r>
+      <w:proofErr w:type="spellEnd"/>
+      <w:r>
+        <w:rPr>
+          <w:highlight w:val="green"/>
+        </w:rPr>
+        <w:t xml:space="preserve"> (possibile compilation time?)</w:t>
       </w:r>
     </w:p>
     <w:p>
@@ -114,15 +203,9 @@
           <w:ilvl w:val="0"/>
           <w:numId w:val="1"/>
         </w:numPr>
-        <w:rPr>
-          <w:highlight w:val="green"/>
-        </w:rPr>
-      </w:pPr>
-      <w:r>
-        <w:rPr>
-          <w:highlight w:val="green"/>
-        </w:rPr>
-        <w:t>Attenzione alle subscription quando si crea un componente, primo o poi vanno pulite</w:t>
+      </w:pPr>
+      <w:r>
+        <w:t>Implementare l’attributo style che accetta un oggetto con tutti gli stili</w:t>
       </w:r>
     </w:p>
     <w:p>
@@ -132,15 +215,29 @@
           <w:ilvl w:val="0"/>
           <w:numId w:val="1"/>
         </w:numPr>
-      </w:pPr>
-      <w:r>
-        <w:t xml:space="preserve">Valutare di </w:t>
-      </w:r>
-      <w:r>
-        <w:t>cashare</w:t>
-      </w:r>
-      <w:r>
-        <w:t xml:space="preserve"> il template builder associato ad un modello e riutilizzarlo al secondo giro</w:t>
+        <w:rPr>
+          <w:highlight w:val="green"/>
+        </w:rPr>
+      </w:pPr>
+      <w:r>
+        <w:rPr>
+          <w:highlight w:val="green"/>
+        </w:rPr>
+        <w:t xml:space="preserve">Attenzione alle </w:t>
+      </w:r>
+      <w:proofErr w:type="spellStart"/>
+      <w:r>
+        <w:rPr>
+          <w:highlight w:val="green"/>
+        </w:rPr>
+        <w:t>subscription</w:t>
+      </w:r>
+      <w:proofErr w:type="spellEnd"/>
+      <w:r>
+        <w:rPr>
+          <w:highlight w:val="green"/>
+        </w:rPr>
+        <w:t xml:space="preserve"> quando si crea un componente, primo o poi vanno pulite</w:t>
       </w:r>
     </w:p>
     <w:p>
@@ -152,10 +249,15 @@
         </w:numPr>
       </w:pPr>
       <w:r>
-        <w:rPr>
-          <w:highlight w:val="green"/>
-        </w:rPr>
-        <w:t>Ne behavoir, chamare l’attach solo a componente costruito, implementare la detach</w:t>
+        <w:t xml:space="preserve">Valutare di </w:t>
+      </w:r>
+      <w:proofErr w:type="spellStart"/>
+      <w:r>
+        <w:t>cashare</w:t>
+      </w:r>
+      <w:proofErr w:type="spellEnd"/>
+      <w:r>
+        <w:t xml:space="preserve"> il template builder associato ad un modello e riutilizzarlo al secondo giro</w:t>
       </w:r>
     </w:p>
     <w:p>
@@ -165,15 +267,94 @@
           <w:ilvl w:val="0"/>
           <w:numId w:val="1"/>
         </w:numPr>
-        <w:rPr>
-          <w:highlight w:val="green"/>
-        </w:rPr>
-      </w:pPr>
-      <w:r>
-        <w:rPr>
-          <w:highlight w:val="green"/>
-        </w:rPr>
-        <w:t>Nei componenti, implementare i child con la seguente logica:</w:t>
+      </w:pPr>
+      <w:r>
+        <w:rPr>
+          <w:highlight w:val="green"/>
+        </w:rPr>
+        <w:t xml:space="preserve">Ne </w:t>
+      </w:r>
+      <w:proofErr w:type="spellStart"/>
+      <w:r>
+        <w:rPr>
+          <w:highlight w:val="green"/>
+        </w:rPr>
+        <w:t>behavoir</w:t>
+      </w:r>
+      <w:proofErr w:type="spellEnd"/>
+      <w:r>
+        <w:rPr>
+          <w:highlight w:val="green"/>
+        </w:rPr>
+        <w:t xml:space="preserve">, </w:t>
+      </w:r>
+      <w:proofErr w:type="spellStart"/>
+      <w:r>
+        <w:rPr>
+          <w:highlight w:val="green"/>
+        </w:rPr>
+        <w:t>chamare</w:t>
+      </w:r>
+      <w:proofErr w:type="spellEnd"/>
+      <w:r>
+        <w:rPr>
+          <w:highlight w:val="green"/>
+        </w:rPr>
+        <w:t xml:space="preserve"> l’</w:t>
+      </w:r>
+      <w:proofErr w:type="spellStart"/>
+      <w:r>
+        <w:rPr>
+          <w:highlight w:val="green"/>
+        </w:rPr>
+        <w:t>attach</w:t>
+      </w:r>
+      <w:proofErr w:type="spellEnd"/>
+      <w:r>
+        <w:rPr>
+          <w:highlight w:val="green"/>
+        </w:rPr>
+        <w:t xml:space="preserve"> solo a componente costruito, implementare la </w:t>
+      </w:r>
+      <w:proofErr w:type="spellStart"/>
+      <w:r>
+        <w:rPr>
+          <w:highlight w:val="green"/>
+        </w:rPr>
+        <w:t>detach</w:t>
+      </w:r>
+      <w:proofErr w:type="spellEnd"/>
+    </w:p>
+    <w:p>
+      <w:pPr>
+        <w:pStyle w:val="Paragrafoelenco"/>
+        <w:numPr>
+          <w:ilvl w:val="0"/>
+          <w:numId w:val="1"/>
+        </w:numPr>
+        <w:rPr>
+          <w:highlight w:val="green"/>
+        </w:rPr>
+      </w:pPr>
+      <w:r>
+        <w:rPr>
+          <w:highlight w:val="green"/>
+        </w:rPr>
+        <w:t xml:space="preserve">Nei componenti, implementare i </w:t>
+      </w:r>
+      <w:proofErr w:type="spellStart"/>
+      <w:r>
+        <w:rPr>
+          <w:highlight w:val="green"/>
+        </w:rPr>
+        <w:t>child</w:t>
+      </w:r>
+      <w:proofErr w:type="spellEnd"/>
+      <w:r>
+        <w:rPr>
+          <w:highlight w:val="green"/>
+        </w:rPr>
+        <w:t xml:space="preserve"> con la seguente logica:</w:t>
       </w:r>
     </w:p>
     <w:p>
@@ -191,7 +372,21 @@
         <w:rPr>
           <w:highlight w:val="green"/>
         </w:rPr>
-        <w:t>Stringa =&gt; singolo content di tipo text</w:t>
+        <w:t xml:space="preserve">Stringa =&gt; singolo </w:t>
+      </w:r>
+      <w:proofErr w:type="spellStart"/>
+      <w:r>
+        <w:rPr>
+          <w:highlight w:val="green"/>
+        </w:rPr>
+        <w:t>content</w:t>
+      </w:r>
+      <w:proofErr w:type="spellEnd"/>
+      <w:r>
+        <w:rPr>
+          <w:highlight w:val="green"/>
+        </w:rPr>
+        <w:t xml:space="preserve"> di tipo text</w:t>
       </w:r>
     </w:p>
     <w:p>

</xml_diff>

<commit_message>
services components reorganize template context
</commit_message>
<xml_diff>
--- a/docs/ToDo.docx
+++ b/docs/ToDo.docx
@@ -47,7 +47,6 @@
         </w:rPr>
         <w:t xml:space="preserve"> prima di emettere </w:t>
       </w:r>
-      <w:proofErr w:type="gramStart"/>
       <w:r>
         <w:rPr>
           <w:highlight w:val="green"/>
@@ -58,14 +57,7 @@
         <w:rPr>
           <w:highlight w:val="green"/>
         </w:rPr>
-        <w:t xml:space="preserve"> import</w:t>
-      </w:r>
-      <w:proofErr w:type="gramEnd"/>
-      <w:r>
-        <w:rPr>
-          <w:highlight w:val="green"/>
-        </w:rPr>
-        <w:t xml:space="preserve"> che non sia già stata importata</w:t>
+        <w:t xml:space="preserve"> import che non sia già stata importata</w:t>
       </w:r>
     </w:p>
     <w:p>
@@ -147,24 +139,28 @@
           <w:ilvl w:val="0"/>
           <w:numId w:val="1"/>
         </w:numPr>
-      </w:pPr>
-      <w:r>
-        <w:t xml:space="preserve">Nel template builder migliorare </w:t>
-      </w:r>
-      <w:proofErr w:type="gramStart"/>
-      <w:r>
-        <w:t>la clear</w:t>
-      </w:r>
-      <w:proofErr w:type="gramEnd"/>
-      <w:r>
-        <w:t xml:space="preserve"> assicurandosi che vada in deep in tutti i </w:t>
-      </w:r>
-      <w:proofErr w:type="spellStart"/>
-      <w:r>
+        <w:rPr>
+          <w:highlight w:val="yellow"/>
+        </w:rPr>
+      </w:pPr>
+      <w:r>
+        <w:rPr>
+          <w:highlight w:val="yellow"/>
+        </w:rPr>
+        <w:t xml:space="preserve">Nel template builder migliorare la clear assicurandosi che vada in deep in tutti i </w:t>
+      </w:r>
+      <w:proofErr w:type="spellStart"/>
+      <w:r>
+        <w:rPr>
+          <w:highlight w:val="yellow"/>
+        </w:rPr>
         <w:t>child</w:t>
       </w:r>
       <w:proofErr w:type="spellEnd"/>
       <w:r>
+        <w:rPr>
+          <w:highlight w:val="yellow"/>
+        </w:rPr>
         <w:t xml:space="preserve"> builders</w:t>
       </w:r>
     </w:p>
@@ -191,22 +187,52 @@
         <w:rPr>
           <w:highlight w:val="green"/>
         </w:rPr>
-        <w:t xml:space="preserve"> che sono oggetti nel compilatore vanno messe tra “</w:t>
-      </w:r>
-      <w:proofErr w:type="gramStart"/>
-      <w:r>
-        <w:rPr>
-          <w:highlight w:val="green"/>
-        </w:rPr>
-        <w:t>()“</w:t>
-      </w:r>
-      <w:proofErr w:type="gramEnd"/>
+        <w:t xml:space="preserve"> che sono oggetti nel compilatore vanno messe tra “()“ </w:t>
+      </w:r>
+    </w:p>
+    <w:p>
+      <w:pPr>
+        <w:pStyle w:val="Paragrafoelenco"/>
+        <w:numPr>
+          <w:ilvl w:val="0"/>
+          <w:numId w:val="1"/>
+        </w:numPr>
+        <w:rPr>
+          <w:highlight w:val="green"/>
+        </w:rPr>
+      </w:pPr>
+      <w:r>
+        <w:rPr>
+          <w:highlight w:val="green"/>
+        </w:rPr>
+        <w:t xml:space="preserve">Il metodo component deve poter accettare classi e funzioni che </w:t>
+      </w:r>
+      <w:r>
+        <w:rPr>
+          <w:highlight w:val="green"/>
+        </w:rPr>
+        <w:t>implementano</w:t>
+      </w:r>
       <w:r>
         <w:rPr>
           <w:highlight w:val="green"/>
         </w:rPr>
         <w:t xml:space="preserve"> </w:t>
       </w:r>
+      <w:proofErr w:type="spellStart"/>
+      <w:r>
+        <w:rPr>
+          <w:highlight w:val="green"/>
+        </w:rPr>
+        <w:t>behavoir</w:t>
+      </w:r>
+      <w:proofErr w:type="spellEnd"/>
+      <w:r>
+        <w:rPr>
+          <w:highlight w:val="green"/>
+        </w:rPr>
+        <w:t xml:space="preserve"> (possibile compilation time?)</w:t>
+      </w:r>
     </w:p>
     <w:p>
       <w:pPr>
@@ -223,33 +249,555 @@
         <w:rPr>
           <w:highlight w:val="green"/>
         </w:rPr>
-        <w:t xml:space="preserve">Il metodo component deve poter accettare classi e funzioni che </w:t>
-      </w:r>
-      <w:r>
-        <w:rPr>
-          <w:highlight w:val="green"/>
-        </w:rPr>
-        <w:t>implementano</w:t>
-      </w:r>
-      <w:r>
-        <w:rPr>
-          <w:highlight w:val="green"/>
+        <w:t>Implementare l’attributo style che accetta un oggetto con tutti gli stili</w:t>
+      </w:r>
+    </w:p>
+    <w:p>
+      <w:pPr>
+        <w:pStyle w:val="Paragrafoelenco"/>
+        <w:numPr>
+          <w:ilvl w:val="0"/>
+          <w:numId w:val="1"/>
+        </w:numPr>
+        <w:rPr>
+          <w:highlight w:val="green"/>
+        </w:rPr>
+      </w:pPr>
+      <w:r>
+        <w:rPr>
+          <w:highlight w:val="green"/>
+        </w:rPr>
+        <w:t xml:space="preserve">Attenzione alle </w:t>
+      </w:r>
+      <w:proofErr w:type="spellStart"/>
+      <w:r>
+        <w:rPr>
+          <w:highlight w:val="green"/>
+        </w:rPr>
+        <w:t>subscription</w:t>
+      </w:r>
+      <w:proofErr w:type="spellEnd"/>
+      <w:r>
+        <w:rPr>
+          <w:highlight w:val="green"/>
+        </w:rPr>
+        <w:t xml:space="preserve"> quando si crea un componente, primo o poi vanno pulite</w:t>
+      </w:r>
+    </w:p>
+    <w:p>
+      <w:pPr>
+        <w:pStyle w:val="Paragrafoelenco"/>
+        <w:numPr>
+          <w:ilvl w:val="0"/>
+          <w:numId w:val="1"/>
+        </w:numPr>
+      </w:pPr>
+      <w:r>
+        <w:t xml:space="preserve">Valutare di </w:t>
+      </w:r>
+      <w:proofErr w:type="spellStart"/>
+      <w:r>
+        <w:t>cashare</w:t>
+      </w:r>
+      <w:proofErr w:type="spellEnd"/>
+      <w:r>
+        <w:t xml:space="preserve"> il template builder associato ad un modello e riutilizzarlo al secondo giro</w:t>
+      </w:r>
+    </w:p>
+    <w:p>
+      <w:pPr>
+        <w:pStyle w:val="Paragrafoelenco"/>
+        <w:numPr>
+          <w:ilvl w:val="0"/>
+          <w:numId w:val="1"/>
+        </w:numPr>
+      </w:pPr>
+      <w:r>
+        <w:rPr>
+          <w:highlight w:val="green"/>
+        </w:rPr>
+        <w:t xml:space="preserve">Ne </w:t>
+      </w:r>
+      <w:proofErr w:type="spellStart"/>
+      <w:r>
+        <w:rPr>
+          <w:highlight w:val="green"/>
+        </w:rPr>
+        <w:t>behavoir</w:t>
+      </w:r>
+      <w:proofErr w:type="spellEnd"/>
+      <w:r>
+        <w:rPr>
+          <w:highlight w:val="green"/>
+        </w:rPr>
+        <w:t xml:space="preserve">, </w:t>
+      </w:r>
+      <w:r>
+        <w:rPr>
+          <w:highlight w:val="green"/>
+        </w:rPr>
+        <w:t>chiamare</w:t>
+      </w:r>
+      <w:r>
+        <w:rPr>
+          <w:highlight w:val="green"/>
+        </w:rPr>
+        <w:t xml:space="preserve"> l’</w:t>
+      </w:r>
+      <w:proofErr w:type="spellStart"/>
+      <w:r>
+        <w:rPr>
+          <w:highlight w:val="green"/>
+        </w:rPr>
+        <w:t>attach</w:t>
+      </w:r>
+      <w:proofErr w:type="spellEnd"/>
+      <w:r>
+        <w:rPr>
+          <w:highlight w:val="green"/>
+        </w:rPr>
+        <w:t xml:space="preserve"> solo a componente costruito, implementare la </w:t>
+      </w:r>
+      <w:proofErr w:type="spellStart"/>
+      <w:r>
+        <w:rPr>
+          <w:highlight w:val="green"/>
+        </w:rPr>
+        <w:t>detach</w:t>
+      </w:r>
+      <w:proofErr w:type="spellEnd"/>
+    </w:p>
+    <w:p>
+      <w:pPr>
+        <w:pStyle w:val="Paragrafoelenco"/>
+        <w:numPr>
+          <w:ilvl w:val="0"/>
+          <w:numId w:val="1"/>
+        </w:numPr>
+        <w:rPr>
+          <w:highlight w:val="green"/>
+        </w:rPr>
+      </w:pPr>
+      <w:r>
+        <w:rPr>
+          <w:highlight w:val="green"/>
+        </w:rPr>
+        <w:t xml:space="preserve">Nei componenti, implementare i </w:t>
+      </w:r>
+      <w:proofErr w:type="spellStart"/>
+      <w:r>
+        <w:rPr>
+          <w:highlight w:val="green"/>
+        </w:rPr>
+        <w:t>child</w:t>
+      </w:r>
+      <w:proofErr w:type="spellEnd"/>
+      <w:r>
+        <w:rPr>
+          <w:highlight w:val="green"/>
+        </w:rPr>
+        <w:t xml:space="preserve"> con la seguente logica:</w:t>
+      </w:r>
+    </w:p>
+    <w:p>
+      <w:pPr>
+        <w:pStyle w:val="Paragrafoelenco"/>
+        <w:numPr>
+          <w:ilvl w:val="1"/>
+          <w:numId w:val="1"/>
+        </w:numPr>
+        <w:rPr>
+          <w:highlight w:val="green"/>
+        </w:rPr>
+      </w:pPr>
+      <w:r>
+        <w:rPr>
+          <w:highlight w:val="green"/>
+        </w:rPr>
+        <w:t xml:space="preserve">Stringa =&gt; singolo </w:t>
+      </w:r>
+      <w:proofErr w:type="spellStart"/>
+      <w:r>
+        <w:rPr>
+          <w:highlight w:val="green"/>
+        </w:rPr>
+        <w:t>content</w:t>
+      </w:r>
+      <w:proofErr w:type="spellEnd"/>
+      <w:r>
+        <w:rPr>
+          <w:highlight w:val="green"/>
+        </w:rPr>
+        <w:t xml:space="preserve"> di tipo text</w:t>
+      </w:r>
+    </w:p>
+    <w:p>
+      <w:pPr>
+        <w:rPr>
+          <w:highlight w:val="green"/>
+        </w:rPr>
+      </w:pPr>
+    </w:p>
+    <w:p>
+      <w:pPr>
+        <w:pStyle w:val="Paragrafoelenco"/>
+        <w:numPr>
+          <w:ilvl w:val="0"/>
+          <w:numId w:val="1"/>
+        </w:numPr>
+      </w:pPr>
+      <w:r>
+        <w:t xml:space="preserve">Cambiare la logica di </w:t>
+      </w:r>
+      <w:proofErr w:type="spellStart"/>
+      <w:r>
+        <w:t>binding</w:t>
+      </w:r>
+      <w:proofErr w:type="spellEnd"/>
+      <w:r>
+        <w:t xml:space="preserve"> come segue:</w:t>
+      </w:r>
+    </w:p>
+    <w:p>
+      <w:pPr>
+        <w:pStyle w:val="Paragrafoelenco"/>
+        <w:numPr>
+          <w:ilvl w:val="1"/>
+          <w:numId w:val="1"/>
+        </w:numPr>
+        <w:rPr>
+          <w:highlight w:val="green"/>
+        </w:rPr>
+      </w:pPr>
+      <w:r>
+        <w:rPr>
+          <w:highlight w:val="green"/>
+        </w:rPr>
+        <w:t>Evitare di passare il proxy a funzioni e metodi</w:t>
+      </w:r>
+    </w:p>
+    <w:p>
+      <w:pPr>
+        <w:pStyle w:val="Paragrafoelenco"/>
+        <w:numPr>
+          <w:ilvl w:val="1"/>
+          <w:numId w:val="1"/>
+        </w:numPr>
+        <w:rPr>
+          <w:highlight w:val="green"/>
+        </w:rPr>
+      </w:pPr>
+      <w:r>
+        <w:rPr>
+          <w:highlight w:val="green"/>
+        </w:rPr>
+        <w:t>Usare il proxy come builder di espressione, poi da valutare e controllare in seguito</w:t>
+      </w:r>
+    </w:p>
+    <w:p>
+      <w:pPr>
+        <w:pStyle w:val="Paragrafoelenco"/>
+        <w:numPr>
+          <w:ilvl w:val="1"/>
+          <w:numId w:val="1"/>
+        </w:numPr>
+        <w:rPr>
+          <w:highlight w:val="green"/>
+        </w:rPr>
+      </w:pPr>
+      <w:r>
+        <w:rPr>
+          <w:highlight w:val="green"/>
+        </w:rPr>
+        <w:t xml:space="preserve">Evitare quindi, di </w:t>
+      </w:r>
+      <w:proofErr w:type="spellStart"/>
+      <w:r>
+        <w:rPr>
+          <w:highlight w:val="green"/>
+        </w:rPr>
+        <w:t>unbindare</w:t>
+      </w:r>
+      <w:proofErr w:type="spellEnd"/>
+      <w:r>
+        <w:rPr>
+          <w:highlight w:val="green"/>
+        </w:rPr>
+        <w:t xml:space="preserve"> / re-</w:t>
+      </w:r>
+      <w:proofErr w:type="spellStart"/>
+      <w:r>
+        <w:rPr>
+          <w:highlight w:val="green"/>
+        </w:rPr>
+        <w:t>bindare</w:t>
+      </w:r>
+      <w:proofErr w:type="spellEnd"/>
+      <w:r>
+        <w:rPr>
+          <w:highlight w:val="green"/>
+        </w:rPr>
+        <w:t xml:space="preserve"> tutto</w:t>
+      </w:r>
+    </w:p>
+    <w:p>
+      <w:pPr>
+        <w:pStyle w:val="Paragrafoelenco"/>
+        <w:numPr>
+          <w:ilvl w:val="1"/>
+          <w:numId w:val="1"/>
+        </w:numPr>
+      </w:pPr>
+      <w:r>
+        <w:t xml:space="preserve">Normalizzare il </w:t>
+      </w:r>
+      <w:proofErr w:type="spellStart"/>
+      <w:r>
+        <w:t>namespace</w:t>
+      </w:r>
+      <w:proofErr w:type="spellEnd"/>
+      <w:r>
+        <w:t xml:space="preserve"> per tutte le operazioni di </w:t>
+      </w:r>
+      <w:proofErr w:type="spellStart"/>
+      <w:r>
+        <w:t>biding</w:t>
+      </w:r>
+      <w:proofErr w:type="spellEnd"/>
+    </w:p>
+    <w:p>
+      <w:pPr>
+        <w:pStyle w:val="Paragrafoelenco"/>
+        <w:numPr>
+          <w:ilvl w:val="1"/>
+          <w:numId w:val="1"/>
+        </w:numPr>
+      </w:pPr>
+      <w:r>
+        <w:t>Valutare</w:t>
+      </w:r>
+      <w:r>
+        <w:t xml:space="preserve"> se le espressioni di </w:t>
+      </w:r>
+      <w:proofErr w:type="spellStart"/>
+      <w:r>
+        <w:t>binding</w:t>
+      </w:r>
+      <w:proofErr w:type="spellEnd"/>
+      <w:r>
+        <w:t xml:space="preserve"> debbano implementare il </w:t>
+      </w:r>
+      <w:proofErr w:type="spellStart"/>
+      <w:r>
+        <w:t>binding</w:t>
+      </w:r>
+      <w:proofErr w:type="spellEnd"/>
+      <w:r>
+        <w:t xml:space="preserve"> a </w:t>
+      </w:r>
+      <w:proofErr w:type="spellStart"/>
+      <w:r>
+        <w:t>runtime</w:t>
+      </w:r>
+      <w:proofErr w:type="spellEnd"/>
+      <w:r>
+        <w:t xml:space="preserve"> o essere usato solo come segnaposto</w:t>
+      </w:r>
+    </w:p>
+    <w:p>
+      <w:pPr>
+        <w:pStyle w:val="Paragrafoelenco"/>
+        <w:numPr>
+          <w:ilvl w:val="1"/>
+          <w:numId w:val="1"/>
+        </w:numPr>
+      </w:pPr>
+      <w:r>
+        <w:t xml:space="preserve">Valutare se estrarre i metadati di </w:t>
+      </w:r>
+      <w:proofErr w:type="spellStart"/>
+      <w:r>
+        <w:t>binding</w:t>
+      </w:r>
+      <w:proofErr w:type="spellEnd"/>
+      <w:r>
+        <w:t xml:space="preserve"> / validazione dal file TS e generare una export nel componente con questi metadati o una </w:t>
+      </w:r>
+      <w:r>
+        <w:t>proprietà</w:t>
+      </w:r>
+      <w:r>
+        <w:t xml:space="preserve"> sulla classe</w:t>
+      </w:r>
+    </w:p>
+    <w:p>
+      <w:pPr>
+        <w:pStyle w:val="Paragrafoelenco"/>
+        <w:numPr>
+          <w:ilvl w:val="1"/>
+          <w:numId w:val="1"/>
+        </w:numPr>
+        <w:rPr>
+          <w:highlight w:val="green"/>
+        </w:rPr>
+      </w:pPr>
+      <w:r>
+        <w:rPr>
+          <w:highlight w:val="green"/>
+        </w:rPr>
+        <w:t xml:space="preserve">Implementare il </w:t>
+      </w:r>
+      <w:proofErr w:type="spellStart"/>
+      <w:r>
+        <w:rPr>
+          <w:highlight w:val="green"/>
+        </w:rPr>
+        <w:t>property</w:t>
+      </w:r>
+      <w:proofErr w:type="spellEnd"/>
+      <w:r>
+        <w:rPr>
+          <w:highlight w:val="green"/>
+        </w:rPr>
+        <w:t xml:space="preserve"> name</w:t>
+      </w:r>
+    </w:p>
+    <w:p>
+      <w:pPr>
+        <w:pStyle w:val="Paragrafoelenco"/>
+        <w:numPr>
+          <w:ilvl w:val="1"/>
+          <w:numId w:val="1"/>
+        </w:numPr>
+        <w:rPr>
+          <w:highlight w:val="yellow"/>
+        </w:rPr>
+      </w:pPr>
+      <w:r>
+        <w:rPr>
+          <w:highlight w:val="yellow"/>
+        </w:rPr>
+        <w:t xml:space="preserve">Evitare l’uso diretto di </w:t>
+      </w:r>
+      <w:proofErr w:type="spellStart"/>
+      <w:r>
+        <w:rPr>
+          <w:highlight w:val="yellow"/>
+        </w:rPr>
+        <w:t>parent</w:t>
+      </w:r>
+      <w:proofErr w:type="spellEnd"/>
+      <w:r>
+        <w:rPr>
+          <w:highlight w:val="yellow"/>
+        </w:rPr>
+        <w:t xml:space="preserve"> e use, usare le funzioni di supporto</w:t>
+      </w:r>
+    </w:p>
+    <w:p>
+      <w:pPr>
+        <w:pStyle w:val="Paragrafoelenco"/>
+        <w:numPr>
+          <w:ilvl w:val="1"/>
+          <w:numId w:val="1"/>
+        </w:numPr>
+        <w:rPr>
+          <w:highlight w:val="green"/>
+        </w:rPr>
+      </w:pPr>
+      <w:r>
+        <w:rPr>
+          <w:highlight w:val="green"/>
+        </w:rPr>
+        <w:t>Passare l’espressione padre al proxy</w:t>
+      </w:r>
+    </w:p>
+    <w:p>
+      <w:pPr>
+        <w:pStyle w:val="Paragrafoelenco"/>
+        <w:numPr>
+          <w:ilvl w:val="1"/>
+          <w:numId w:val="1"/>
+        </w:numPr>
+        <w:rPr>
+          <w:highlight w:val="green"/>
+        </w:rPr>
+      </w:pPr>
+      <w:r>
+        <w:rPr>
+          <w:highlight w:val="green"/>
+        </w:rPr>
+        <w:t xml:space="preserve">Valutare se </w:t>
+      </w:r>
+      <w:proofErr w:type="spellStart"/>
+      <w:r>
+        <w:rPr>
+          <w:highlight w:val="green"/>
+        </w:rPr>
+        <w:t>proxare</w:t>
+      </w:r>
+      <w:proofErr w:type="spellEnd"/>
+      <w:r>
+        <w:rPr>
+          <w:highlight w:val="green"/>
+        </w:rPr>
+        <w:t xml:space="preserve"> i metodi</w:t>
+      </w:r>
+    </w:p>
+    <w:p>
+      <w:pPr>
+        <w:pStyle w:val="Paragrafoelenco"/>
+        <w:numPr>
+          <w:ilvl w:val="0"/>
+          <w:numId w:val="1"/>
+        </w:numPr>
+      </w:pPr>
+      <w:r>
+        <w:t>Supporto “temi” che impostano il valore di default delle proprietà. Da vedere se unica struttura globale, o locale nel componente o entrambe</w:t>
+      </w:r>
+    </w:p>
+    <w:p>
+      <w:pPr>
+        <w:pStyle w:val="Paragrafoelenco"/>
+        <w:numPr>
+          <w:ilvl w:val="0"/>
+          <w:numId w:val="1"/>
+        </w:numPr>
+        <w:rPr>
+          <w:highlight w:val="yellow"/>
+        </w:rPr>
+      </w:pPr>
+      <w:r>
+        <w:rPr>
+          <w:highlight w:val="yellow"/>
+        </w:rPr>
+        <w:t>Passare il componente padre al figlio</w:t>
+      </w:r>
+      <w:r>
+        <w:rPr>
+          <w:highlight w:val="yellow"/>
         </w:rPr>
         <w:t xml:space="preserve"> </w:t>
       </w:r>
-      <w:proofErr w:type="spellStart"/>
-      <w:r>
-        <w:rPr>
-          <w:highlight w:val="green"/>
-        </w:rPr>
-        <w:t>behavoir</w:t>
-      </w:r>
-      <w:proofErr w:type="spellEnd"/>
-      <w:r>
-        <w:rPr>
-          <w:highlight w:val="green"/>
-        </w:rPr>
-        <w:t xml:space="preserve"> (possibile compilation time?)</w:t>
+      <w:r>
+        <w:rPr>
+          <w:highlight w:val="cyan"/>
+        </w:rPr>
+        <w:t xml:space="preserve">(With </w:t>
+      </w:r>
+      <w:proofErr w:type="spellStart"/>
+      <w:r>
+        <w:rPr>
+          <w:highlight w:val="cyan"/>
+        </w:rPr>
+        <w:t>context</w:t>
+      </w:r>
+      <w:proofErr w:type="spellEnd"/>
+      <w:r>
+        <w:rPr>
+          <w:highlight w:val="cyan"/>
+        </w:rPr>
+        <w:t>)</w:t>
       </w:r>
     </w:p>
     <w:p>
@@ -260,14 +808,14 @@
           <w:numId w:val="1"/>
         </w:numPr>
         <w:rPr>
-          <w:highlight w:val="green"/>
-        </w:rPr>
-      </w:pPr>
-      <w:r>
-        <w:rPr>
-          <w:highlight w:val="green"/>
-        </w:rPr>
-        <w:t>Implementare l’attributo style che accetta un oggetto con tutti gli stili</w:t>
+          <w:highlight w:val="yellow"/>
+        </w:rPr>
+      </w:pPr>
+      <w:r>
+        <w:rPr>
+          <w:highlight w:val="yellow"/>
+        </w:rPr>
+        <w:t>Implementare l’operatore switch</w:t>
       </w:r>
     </w:p>
     <w:p>
@@ -277,29 +825,17 @@
           <w:ilvl w:val="0"/>
           <w:numId w:val="1"/>
         </w:numPr>
-        <w:rPr>
-          <w:highlight w:val="green"/>
-        </w:rPr>
-      </w:pPr>
-      <w:r>
-        <w:rPr>
-          <w:highlight w:val="green"/>
-        </w:rPr>
-        <w:t xml:space="preserve">Attenzione alle </w:t>
-      </w:r>
-      <w:proofErr w:type="spellStart"/>
-      <w:r>
-        <w:rPr>
-          <w:highlight w:val="green"/>
-        </w:rPr>
-        <w:t>subscription</w:t>
-      </w:r>
-      <w:proofErr w:type="spellEnd"/>
-      <w:r>
-        <w:rPr>
-          <w:highlight w:val="green"/>
-        </w:rPr>
-        <w:t xml:space="preserve"> quando si crea un componente, primo o poi vanno pulite</w:t>
+      </w:pPr>
+      <w:r>
+        <w:t xml:space="preserve">Implementare </w:t>
+      </w:r>
+      <w:proofErr w:type="spellStart"/>
+      <w:r>
+        <w:t>jsx</w:t>
+      </w:r>
+      <w:proofErr w:type="spellEnd"/>
+      <w:r>
+        <w:t xml:space="preserve"> dentro attributi e operatore spread</w:t>
       </w:r>
     </w:p>
     <w:p>
@@ -309,132 +845,15 @@
           <w:ilvl w:val="0"/>
           <w:numId w:val="1"/>
         </w:numPr>
-      </w:pPr>
-      <w:r>
-        <w:t xml:space="preserve">Valutare di </w:t>
-      </w:r>
-      <w:proofErr w:type="spellStart"/>
-      <w:r>
-        <w:t>cashare</w:t>
-      </w:r>
-      <w:proofErr w:type="spellEnd"/>
-      <w:r>
-        <w:t xml:space="preserve"> il template builder associato ad un modello e riutilizzarlo al secondo giro</w:t>
-      </w:r>
-    </w:p>
-    <w:p>
-      <w:pPr>
-        <w:pStyle w:val="Paragrafoelenco"/>
-        <w:numPr>
-          <w:ilvl w:val="0"/>
-          <w:numId w:val="1"/>
-        </w:numPr>
-      </w:pPr>
-      <w:r>
-        <w:rPr>
-          <w:highlight w:val="green"/>
-        </w:rPr>
-        <w:t xml:space="preserve">Ne </w:t>
-      </w:r>
-      <w:proofErr w:type="spellStart"/>
-      <w:r>
-        <w:rPr>
-          <w:highlight w:val="green"/>
-        </w:rPr>
-        <w:t>behavoir</w:t>
-      </w:r>
-      <w:proofErr w:type="spellEnd"/>
-      <w:r>
-        <w:rPr>
-          <w:highlight w:val="green"/>
-        </w:rPr>
-        <w:t xml:space="preserve">, </w:t>
-      </w:r>
-      <w:proofErr w:type="spellStart"/>
-      <w:r>
-        <w:rPr>
-          <w:highlight w:val="green"/>
-        </w:rPr>
-        <w:t>chamare</w:t>
-      </w:r>
-      <w:proofErr w:type="spellEnd"/>
-      <w:r>
-        <w:rPr>
-          <w:highlight w:val="green"/>
-        </w:rPr>
-        <w:t xml:space="preserve"> l’</w:t>
-      </w:r>
-      <w:proofErr w:type="spellStart"/>
-      <w:r>
-        <w:rPr>
-          <w:highlight w:val="green"/>
-        </w:rPr>
-        <w:t>attach</w:t>
-      </w:r>
-      <w:proofErr w:type="spellEnd"/>
-      <w:r>
-        <w:rPr>
-          <w:highlight w:val="green"/>
-        </w:rPr>
-        <w:t xml:space="preserve"> solo a componente costruito, implementare la </w:t>
-      </w:r>
-      <w:proofErr w:type="spellStart"/>
-      <w:r>
-        <w:rPr>
-          <w:highlight w:val="green"/>
-        </w:rPr>
-        <w:t>detach</w:t>
-      </w:r>
-      <w:proofErr w:type="spellEnd"/>
-    </w:p>
-    <w:p>
-      <w:pPr>
-        <w:pStyle w:val="Paragrafoelenco"/>
-        <w:numPr>
-          <w:ilvl w:val="0"/>
-          <w:numId w:val="1"/>
-        </w:numPr>
-        <w:rPr>
-          <w:highlight w:val="green"/>
-        </w:rPr>
-      </w:pPr>
-      <w:r>
-        <w:rPr>
-          <w:highlight w:val="green"/>
-        </w:rPr>
-        <w:t xml:space="preserve">Nei componenti, implementare i </w:t>
-      </w:r>
-      <w:proofErr w:type="spellStart"/>
-      <w:r>
-        <w:rPr>
-          <w:highlight w:val="green"/>
-        </w:rPr>
-        <w:t>child</w:t>
-      </w:r>
-      <w:proofErr w:type="spellEnd"/>
-      <w:r>
-        <w:rPr>
-          <w:highlight w:val="green"/>
-        </w:rPr>
-        <w:t xml:space="preserve"> con la seguente logica:</w:t>
-      </w:r>
-    </w:p>
-    <w:p>
-      <w:pPr>
-        <w:pStyle w:val="Paragrafoelenco"/>
-        <w:numPr>
-          <w:ilvl w:val="1"/>
-          <w:numId w:val="1"/>
-        </w:numPr>
-        <w:rPr>
-          <w:highlight w:val="green"/>
-        </w:rPr>
-      </w:pPr>
-      <w:r>
-        <w:rPr>
-          <w:highlight w:val="green"/>
-        </w:rPr>
-        <w:t xml:space="preserve">Stringa =&gt; singolo </w:t>
+        <w:rPr>
+          <w:highlight w:val="green"/>
+        </w:rPr>
+      </w:pPr>
+      <w:r>
+        <w:rPr>
+          <w:highlight w:val="green"/>
+        </w:rPr>
+        <w:t xml:space="preserve">In </w:t>
       </w:r>
       <w:proofErr w:type="spellStart"/>
       <w:r>
@@ -448,413 +867,6 @@
         <w:rPr>
           <w:highlight w:val="green"/>
         </w:rPr>
-        <w:t xml:space="preserve"> di tipo text</w:t>
-      </w:r>
-    </w:p>
-    <w:p>
-      <w:pPr>
-        <w:rPr>
-          <w:highlight w:val="green"/>
-        </w:rPr>
-      </w:pPr>
-    </w:p>
-    <w:p>
-      <w:pPr>
-        <w:pStyle w:val="Paragrafoelenco"/>
-        <w:numPr>
-          <w:ilvl w:val="0"/>
-          <w:numId w:val="1"/>
-        </w:numPr>
-      </w:pPr>
-      <w:r>
-        <w:t xml:space="preserve">Cambiare la logica di </w:t>
-      </w:r>
-      <w:proofErr w:type="spellStart"/>
-      <w:r>
-        <w:t>binding</w:t>
-      </w:r>
-      <w:proofErr w:type="spellEnd"/>
-      <w:r>
-        <w:t xml:space="preserve"> come segue:</w:t>
-      </w:r>
-    </w:p>
-    <w:p>
-      <w:pPr>
-        <w:pStyle w:val="Paragrafoelenco"/>
-        <w:numPr>
-          <w:ilvl w:val="1"/>
-          <w:numId w:val="1"/>
-        </w:numPr>
-        <w:rPr>
-          <w:highlight w:val="green"/>
-        </w:rPr>
-      </w:pPr>
-      <w:r>
-        <w:rPr>
-          <w:highlight w:val="green"/>
-        </w:rPr>
-        <w:t>Evitare di passare il proxy a funzioni e metodi</w:t>
-      </w:r>
-    </w:p>
-    <w:p>
-      <w:pPr>
-        <w:pStyle w:val="Paragrafoelenco"/>
-        <w:numPr>
-          <w:ilvl w:val="1"/>
-          <w:numId w:val="1"/>
-        </w:numPr>
-        <w:rPr>
-          <w:highlight w:val="green"/>
-        </w:rPr>
-      </w:pPr>
-      <w:r>
-        <w:rPr>
-          <w:highlight w:val="green"/>
-        </w:rPr>
-        <w:t>Usare il proxy come builder di espressione, poi da valutare e controllare in seguito</w:t>
-      </w:r>
-    </w:p>
-    <w:p>
-      <w:pPr>
-        <w:pStyle w:val="Paragrafoelenco"/>
-        <w:numPr>
-          <w:ilvl w:val="1"/>
-          <w:numId w:val="1"/>
-        </w:numPr>
-        <w:rPr>
-          <w:highlight w:val="green"/>
-        </w:rPr>
-      </w:pPr>
-      <w:r>
-        <w:rPr>
-          <w:highlight w:val="green"/>
-        </w:rPr>
-        <w:t xml:space="preserve">Evitare quindi, di </w:t>
-      </w:r>
-      <w:proofErr w:type="spellStart"/>
-      <w:r>
-        <w:rPr>
-          <w:highlight w:val="green"/>
-        </w:rPr>
-        <w:t>unbindare</w:t>
-      </w:r>
-      <w:proofErr w:type="spellEnd"/>
-      <w:r>
-        <w:rPr>
-          <w:highlight w:val="green"/>
-        </w:rPr>
-        <w:t xml:space="preserve"> / re-</w:t>
-      </w:r>
-      <w:proofErr w:type="spellStart"/>
-      <w:r>
-        <w:rPr>
-          <w:highlight w:val="green"/>
-        </w:rPr>
-        <w:t>bindare</w:t>
-      </w:r>
-      <w:proofErr w:type="spellEnd"/>
-      <w:r>
-        <w:rPr>
-          <w:highlight w:val="green"/>
-        </w:rPr>
-        <w:t xml:space="preserve"> tutto</w:t>
-      </w:r>
-    </w:p>
-    <w:p>
-      <w:pPr>
-        <w:pStyle w:val="Paragrafoelenco"/>
-        <w:numPr>
-          <w:ilvl w:val="1"/>
-          <w:numId w:val="1"/>
-        </w:numPr>
-      </w:pPr>
-      <w:r>
-        <w:t xml:space="preserve">Normalizzare il </w:t>
-      </w:r>
-      <w:proofErr w:type="spellStart"/>
-      <w:r>
-        <w:t>namespace</w:t>
-      </w:r>
-      <w:proofErr w:type="spellEnd"/>
-      <w:r>
-        <w:t xml:space="preserve"> per tutte le operazioni di </w:t>
-      </w:r>
-      <w:proofErr w:type="spellStart"/>
-      <w:r>
-        <w:t>biding</w:t>
-      </w:r>
-      <w:proofErr w:type="spellEnd"/>
-    </w:p>
-    <w:p>
-      <w:pPr>
-        <w:pStyle w:val="Paragrafoelenco"/>
-        <w:numPr>
-          <w:ilvl w:val="1"/>
-          <w:numId w:val="1"/>
-        </w:numPr>
-      </w:pPr>
-      <w:proofErr w:type="spellStart"/>
-      <w:r>
-        <w:t>Valuatare</w:t>
-      </w:r>
-      <w:proofErr w:type="spellEnd"/>
-      <w:r>
-        <w:t xml:space="preserve"> se le espressioni di </w:t>
-      </w:r>
-      <w:proofErr w:type="spellStart"/>
-      <w:r>
-        <w:t>binding</w:t>
-      </w:r>
-      <w:proofErr w:type="spellEnd"/>
-      <w:r>
-        <w:t xml:space="preserve"> debbano implementare il </w:t>
-      </w:r>
-      <w:proofErr w:type="spellStart"/>
-      <w:r>
-        <w:t>binding</w:t>
-      </w:r>
-      <w:proofErr w:type="spellEnd"/>
-      <w:r>
-        <w:t xml:space="preserve"> a </w:t>
-      </w:r>
-      <w:proofErr w:type="spellStart"/>
-      <w:r>
-        <w:t>runtime</w:t>
-      </w:r>
-      <w:proofErr w:type="spellEnd"/>
-      <w:r>
-        <w:t xml:space="preserve"> o essere usato solo come segnaposto</w:t>
-      </w:r>
-    </w:p>
-    <w:p>
-      <w:pPr>
-        <w:pStyle w:val="Paragrafoelenco"/>
-        <w:numPr>
-          <w:ilvl w:val="1"/>
-          <w:numId w:val="1"/>
-        </w:numPr>
-      </w:pPr>
-      <w:r>
-        <w:t xml:space="preserve">Valutare se estrarre i metadati di </w:t>
-      </w:r>
-      <w:proofErr w:type="spellStart"/>
-      <w:r>
-        <w:t>binding</w:t>
-      </w:r>
-      <w:proofErr w:type="spellEnd"/>
-      <w:r>
-        <w:t xml:space="preserve"> / validazione dal file TS e generare </w:t>
-      </w:r>
-      <w:proofErr w:type="gramStart"/>
-      <w:r>
-        <w:t>una export</w:t>
-      </w:r>
-      <w:proofErr w:type="gramEnd"/>
-      <w:r>
-        <w:t xml:space="preserve"> nel componente con questi metadati o una </w:t>
-      </w:r>
-      <w:proofErr w:type="spellStart"/>
-      <w:r>
-        <w:t>prorietà</w:t>
-      </w:r>
-      <w:proofErr w:type="spellEnd"/>
-      <w:r>
-        <w:t xml:space="preserve"> sulla classe</w:t>
-      </w:r>
-    </w:p>
-    <w:p>
-      <w:pPr>
-        <w:pStyle w:val="Paragrafoelenco"/>
-        <w:numPr>
-          <w:ilvl w:val="1"/>
-          <w:numId w:val="1"/>
-        </w:numPr>
-        <w:rPr>
-          <w:highlight w:val="green"/>
-        </w:rPr>
-      </w:pPr>
-      <w:r>
-        <w:rPr>
-          <w:highlight w:val="green"/>
-        </w:rPr>
-        <w:t xml:space="preserve">Implementare il </w:t>
-      </w:r>
-      <w:proofErr w:type="spellStart"/>
-      <w:r>
-        <w:rPr>
-          <w:highlight w:val="green"/>
-        </w:rPr>
-        <w:t>property</w:t>
-      </w:r>
-      <w:proofErr w:type="spellEnd"/>
-      <w:r>
-        <w:rPr>
-          <w:highlight w:val="green"/>
-        </w:rPr>
-        <w:t xml:space="preserve"> name</w:t>
-      </w:r>
-    </w:p>
-    <w:p>
-      <w:pPr>
-        <w:pStyle w:val="Paragrafoelenco"/>
-        <w:numPr>
-          <w:ilvl w:val="1"/>
-          <w:numId w:val="1"/>
-        </w:numPr>
-        <w:rPr>
-          <w:highlight w:val="yellow"/>
-        </w:rPr>
-      </w:pPr>
-      <w:r>
-        <w:rPr>
-          <w:highlight w:val="yellow"/>
-        </w:rPr>
-        <w:t xml:space="preserve">Evitare l’uso diretto di </w:t>
-      </w:r>
-      <w:proofErr w:type="spellStart"/>
-      <w:r>
-        <w:rPr>
-          <w:highlight w:val="yellow"/>
-        </w:rPr>
-        <w:t>parent</w:t>
-      </w:r>
-      <w:proofErr w:type="spellEnd"/>
-      <w:r>
-        <w:rPr>
-          <w:highlight w:val="yellow"/>
-        </w:rPr>
-        <w:t xml:space="preserve"> e use, usare le funzioni di supporto</w:t>
-      </w:r>
-    </w:p>
-    <w:p>
-      <w:pPr>
-        <w:pStyle w:val="Paragrafoelenco"/>
-        <w:numPr>
-          <w:ilvl w:val="1"/>
-          <w:numId w:val="1"/>
-        </w:numPr>
-        <w:rPr>
-          <w:highlight w:val="green"/>
-        </w:rPr>
-      </w:pPr>
-      <w:r>
-        <w:rPr>
-          <w:highlight w:val="green"/>
-        </w:rPr>
-        <w:t>Passare l’espressione padre al proxy</w:t>
-      </w:r>
-    </w:p>
-    <w:p>
-      <w:pPr>
-        <w:pStyle w:val="Paragrafoelenco"/>
-        <w:numPr>
-          <w:ilvl w:val="1"/>
-          <w:numId w:val="1"/>
-        </w:numPr>
-        <w:rPr>
-          <w:highlight w:val="green"/>
-        </w:rPr>
-      </w:pPr>
-      <w:r>
-        <w:rPr>
-          <w:highlight w:val="green"/>
-        </w:rPr>
-        <w:t xml:space="preserve">Valutare se </w:t>
-      </w:r>
-      <w:proofErr w:type="spellStart"/>
-      <w:r>
-        <w:rPr>
-          <w:highlight w:val="green"/>
-        </w:rPr>
-        <w:t>proxare</w:t>
-      </w:r>
-      <w:proofErr w:type="spellEnd"/>
-      <w:r>
-        <w:rPr>
-          <w:highlight w:val="green"/>
-        </w:rPr>
-        <w:t xml:space="preserve"> i metodi</w:t>
-      </w:r>
-    </w:p>
-    <w:p>
-      <w:pPr>
-        <w:pStyle w:val="Paragrafoelenco"/>
-        <w:numPr>
-          <w:ilvl w:val="0"/>
-          <w:numId w:val="1"/>
-        </w:numPr>
-      </w:pPr>
-      <w:r>
-        <w:t>Supporto “temi” che impostano il valore di default delle proprietà. Da vedere se unica struttura globale, o locale nel componente o entrambe</w:t>
-      </w:r>
-    </w:p>
-    <w:p>
-      <w:pPr>
-        <w:pStyle w:val="Paragrafoelenco"/>
-        <w:numPr>
-          <w:ilvl w:val="0"/>
-          <w:numId w:val="1"/>
-        </w:numPr>
-      </w:pPr>
-      <w:r>
-        <w:t>Passare il componente padre al figlio</w:t>
-      </w:r>
-    </w:p>
-    <w:p>
-      <w:pPr>
-        <w:pStyle w:val="Paragrafoelenco"/>
-        <w:numPr>
-          <w:ilvl w:val="0"/>
-          <w:numId w:val="1"/>
-        </w:numPr>
-        <w:rPr>
-          <w:highlight w:val="yellow"/>
-        </w:rPr>
-      </w:pPr>
-      <w:r>
-        <w:rPr>
-          <w:highlight w:val="yellow"/>
-        </w:rPr>
-        <w:t>Implementare l’operatore switch</w:t>
-      </w:r>
-    </w:p>
-    <w:p>
-      <w:pPr>
-        <w:pStyle w:val="Paragrafoelenco"/>
-        <w:numPr>
-          <w:ilvl w:val="0"/>
-          <w:numId w:val="1"/>
-        </w:numPr>
-      </w:pPr>
-      <w:r>
-        <w:t xml:space="preserve">Implementare </w:t>
-      </w:r>
-      <w:proofErr w:type="spellStart"/>
-      <w:r>
-        <w:t>jsx</w:t>
-      </w:r>
-      <w:proofErr w:type="spellEnd"/>
-      <w:r>
-        <w:t xml:space="preserve"> dentro attributi e operatore spread</w:t>
-      </w:r>
-    </w:p>
-    <w:p>
-      <w:pPr>
-        <w:pStyle w:val="Paragrafoelenco"/>
-        <w:numPr>
-          <w:ilvl w:val="0"/>
-          <w:numId w:val="1"/>
-        </w:numPr>
-      </w:pPr>
-      <w:r>
-        <w:t xml:space="preserve">In </w:t>
-      </w:r>
-      <w:proofErr w:type="spellStart"/>
-      <w:r>
-        <w:t>content</w:t>
-      </w:r>
-      <w:proofErr w:type="spellEnd"/>
-      <w:r>
         <w:t>, processare valori di tipo array con template di default</w:t>
       </w:r>
     </w:p>

</xml_diff>